<commit_message>
lunes 31-1 y parte martes 1-2
</commit_message>
<xml_diff>
--- a/DDI/Enlace Origen de Datos Martinez Angel.docx
+++ b/DDI/Enlace Origen de Datos Martinez Angel.docx
@@ -254,7 +254,7 @@
           <w:r>
             <w:fldChar w:fldCharType="separate"/>
           </w:r>
-          <w:hyperlink w:anchor="_Toc93657288" w:history="1">
+          <w:hyperlink w:anchor="_Toc94605918" w:history="1">
             <w:r>
               <w:rPr>
                 <w:rStyle w:val="Hipervnculo"/>
@@ -281,7 +281,7 @@
                 <w:noProof/>
                 <w:webHidden/>
               </w:rPr>
-              <w:instrText xml:space="preserve"> PAGEREF _Toc93657288 \h </w:instrText>
+              <w:instrText xml:space="preserve"> PAGEREF _Toc94605918 \h </w:instrText>
             </w:r>
             <w:r>
               <w:rPr>
@@ -324,7 +324,7 @@
               <w:lang w:eastAsia="es-ES"/>
             </w:rPr>
           </w:pPr>
-          <w:hyperlink w:anchor="_Toc93657289" w:history="1">
+          <w:hyperlink w:anchor="_Toc94605919" w:history="1">
             <w:r>
               <w:rPr>
                 <w:rStyle w:val="Hipervnculo"/>
@@ -351,7 +351,7 @@
                 <w:noProof/>
                 <w:webHidden/>
               </w:rPr>
-              <w:instrText xml:space="preserve"> PAGEREF _Toc93657289 \h </w:instrText>
+              <w:instrText xml:space="preserve"> PAGEREF _Toc94605919 \h </w:instrText>
             </w:r>
             <w:r>
               <w:rPr>
@@ -394,7 +394,7 @@
               <w:lang w:eastAsia="es-ES"/>
             </w:rPr>
           </w:pPr>
-          <w:hyperlink w:anchor="_Toc93657290" w:history="1">
+          <w:hyperlink w:anchor="_Toc94605920" w:history="1">
             <w:r>
               <w:rPr>
                 <w:rStyle w:val="Hipervnculo"/>
@@ -421,7 +421,7 @@
                 <w:noProof/>
                 <w:webHidden/>
               </w:rPr>
-              <w:instrText xml:space="preserve"> PAGEREF _Toc93657290 \h </w:instrText>
+              <w:instrText xml:space="preserve"> PAGEREF _Toc94605920 \h </w:instrText>
             </w:r>
             <w:r>
               <w:rPr>
@@ -441,7 +441,7 @@
                 <w:noProof/>
                 <w:webHidden/>
               </w:rPr>
-              <w:t>3</w:t>
+              <w:t>5</w:t>
             </w:r>
             <w:r>
               <w:rPr>
@@ -464,13 +464,13 @@
               <w:lang w:eastAsia="es-ES"/>
             </w:rPr>
           </w:pPr>
-          <w:hyperlink w:anchor="_Toc93657291" w:history="1">
+          <w:hyperlink w:anchor="_Toc94605921" w:history="1">
             <w:r>
               <w:rPr>
                 <w:rStyle w:val="Hipervnculo"/>
                 <w:noProof/>
               </w:rPr>
-              <w:t>Ejecutar de nuevo Sql Management Studio</w:t>
+              <w:t>Ejecutar de nuevo Sql Management Studio y cambiar la contraseña del usuario super administrador (sa)</w:t>
             </w:r>
             <w:r>
               <w:rPr>
@@ -491,7 +491,7 @@
                 <w:noProof/>
                 <w:webHidden/>
               </w:rPr>
-              <w:instrText xml:space="preserve"> PAGEREF _Toc93657291 \h </w:instrText>
+              <w:instrText xml:space="preserve"> PAGEREF _Toc94605921 \h </w:instrText>
             </w:r>
             <w:r>
               <w:rPr>
@@ -511,7 +511,7 @@
                 <w:noProof/>
                 <w:webHidden/>
               </w:rPr>
-              <w:t>3</w:t>
+              <w:t>5</w:t>
             </w:r>
             <w:r>
               <w:rPr>
@@ -534,147 +534,7 @@
               <w:lang w:eastAsia="es-ES"/>
             </w:rPr>
           </w:pPr>
-          <w:hyperlink w:anchor="_Toc93657292" w:history="1">
-            <w:r>
-              <w:rPr>
-                <w:rStyle w:val="Hipervnculo"/>
-                <w:noProof/>
-              </w:rPr>
-              <w:t>Cambiar la contraseña del usuario super administrador (sa)</w:t>
-            </w:r>
-            <w:r>
-              <w:rPr>
-                <w:noProof/>
-                <w:webHidden/>
-              </w:rPr>
-              <w:tab/>
-            </w:r>
-            <w:r>
-              <w:rPr>
-                <w:noProof/>
-                <w:webHidden/>
-              </w:rPr>
-              <w:fldChar w:fldCharType="begin"/>
-            </w:r>
-            <w:r>
-              <w:rPr>
-                <w:noProof/>
-                <w:webHidden/>
-              </w:rPr>
-              <w:instrText xml:space="preserve"> PAGEREF _Toc93657292 \h </w:instrText>
-            </w:r>
-            <w:r>
-              <w:rPr>
-                <w:noProof/>
-                <w:webHidden/>
-              </w:rPr>
-            </w:r>
-            <w:r>
-              <w:rPr>
-                <w:noProof/>
-                <w:webHidden/>
-              </w:rPr>
-              <w:fldChar w:fldCharType="separate"/>
-            </w:r>
-            <w:r>
-              <w:rPr>
-                <w:noProof/>
-                <w:webHidden/>
-              </w:rPr>
-              <w:t>3</w:t>
-            </w:r>
-            <w:r>
-              <w:rPr>
-                <w:noProof/>
-                <w:webHidden/>
-              </w:rPr>
-              <w:fldChar w:fldCharType="end"/>
-            </w:r>
-          </w:hyperlink>
-        </w:p>
-        <w:p>
-          <w:pPr>
-            <w:pStyle w:val="TDC1"/>
-            <w:tabs>
-              <w:tab w:val="right" w:leader="dot" w:pos="8494"/>
-            </w:tabs>
-            <w:rPr>
-              <w:rFonts w:eastAsiaTheme="minorEastAsia"/>
-              <w:noProof/>
-              <w:lang w:eastAsia="es-ES"/>
-            </w:rPr>
-          </w:pPr>
-          <w:hyperlink w:anchor="_Toc93657293" w:history="1">
-            <w:r>
-              <w:rPr>
-                <w:rStyle w:val="Hipervnculo"/>
-                <w:noProof/>
-              </w:rPr>
-              <w:t>Crear un nuevo usuario</w:t>
-            </w:r>
-            <w:r>
-              <w:rPr>
-                <w:noProof/>
-                <w:webHidden/>
-              </w:rPr>
-              <w:tab/>
-            </w:r>
-            <w:r>
-              <w:rPr>
-                <w:noProof/>
-                <w:webHidden/>
-              </w:rPr>
-              <w:fldChar w:fldCharType="begin"/>
-            </w:r>
-            <w:r>
-              <w:rPr>
-                <w:noProof/>
-                <w:webHidden/>
-              </w:rPr>
-              <w:instrText xml:space="preserve"> PAGEREF _Toc93657293 \h </w:instrText>
-            </w:r>
-            <w:r>
-              <w:rPr>
-                <w:noProof/>
-                <w:webHidden/>
-              </w:rPr>
-            </w:r>
-            <w:r>
-              <w:rPr>
-                <w:noProof/>
-                <w:webHidden/>
-              </w:rPr>
-              <w:fldChar w:fldCharType="separate"/>
-            </w:r>
-            <w:r>
-              <w:rPr>
-                <w:noProof/>
-                <w:webHidden/>
-              </w:rPr>
-              <w:t>3</w:t>
-            </w:r>
-            <w:r>
-              <w:rPr>
-                <w:noProof/>
-                <w:webHidden/>
-              </w:rPr>
-              <w:fldChar w:fldCharType="end"/>
-            </w:r>
-          </w:hyperlink>
-        </w:p>
-        <w:p>
-          <w:pPr>
-            <w:pStyle w:val="TDC1"/>
-            <w:tabs>
-              <w:tab w:val="right" w:leader="dot" w:pos="8494"/>
-            </w:tabs>
-            <w:rPr>
-              <w:rFonts w:eastAsiaTheme="minorEastAsia"/>
-              <w:noProof/>
-              <w:lang w:eastAsia="es-ES"/>
-            </w:rPr>
-          </w:pPr>
-          <w:hyperlink w:anchor="_Toc93657294" w:history="1">
+          <w:hyperlink w:anchor="_Toc94605922" w:history="1">
             <w:r>
               <w:rPr>
                 <w:rStyle w:val="Hipervnculo"/>
@@ -701,7 +561,7 @@
                 <w:noProof/>
                 <w:webHidden/>
               </w:rPr>
-              <w:instrText xml:space="preserve"> PAGEREF _Toc93657294 \h </w:instrText>
+              <w:instrText xml:space="preserve"> PAGEREF _Toc94605922 \h </w:instrText>
             </w:r>
             <w:r>
               <w:rPr>
@@ -721,7 +581,7 @@
                 <w:noProof/>
                 <w:webHidden/>
               </w:rPr>
-              <w:t>3</w:t>
+              <w:t>5</w:t>
             </w:r>
             <w:r>
               <w:rPr>
@@ -751,7 +611,7 @@
       <w:pPr>
         <w:pStyle w:val="Ttulo1"/>
       </w:pPr>
-      <w:bookmarkStart w:id="0" w:name="_Toc93657288"/>
+      <w:bookmarkStart w:id="0" w:name="_Toc94605918"/>
       <w:r>
         <w:lastRenderedPageBreak/>
         <w:t>Comprobar en los servicios de Windows que aparece la instancia que has creado</w:t>
@@ -871,7 +731,7 @@
       <w:pPr>
         <w:pStyle w:val="Ttulo1"/>
       </w:pPr>
-      <w:bookmarkStart w:id="1" w:name="_Toc93657289"/>
+      <w:bookmarkStart w:id="1" w:name="_Toc94605919"/>
       <w:r>
         <w:t xml:space="preserve">Ejecutar </w:t>
       </w:r>
@@ -1098,7 +958,7 @@
       <w:pPr>
         <w:pStyle w:val="Ttulo1"/>
       </w:pPr>
-      <w:bookmarkStart w:id="2" w:name="_Toc93657290"/>
+      <w:bookmarkStart w:id="2" w:name="_Toc94605920"/>
       <w:r>
         <w:lastRenderedPageBreak/>
         <w:t>Parar el servicio de la instancia SQL creado</w:t>
@@ -1167,7 +1027,7 @@
       <w:pPr>
         <w:pStyle w:val="Ttulo1"/>
       </w:pPr>
-      <w:bookmarkStart w:id="3" w:name="_Toc93657291"/>
+      <w:bookmarkStart w:id="3" w:name="_Toc94605921"/>
       <w:r>
         <w:t xml:space="preserve">Ejecutar de nuevo </w:t>
       </w:r>
@@ -1179,13 +1039,8 @@
       <w:r>
         <w:t xml:space="preserve"> Management Studio</w:t>
       </w:r>
-      <w:bookmarkEnd w:id="3"/>
       <w:r>
-        <w:t xml:space="preserve"> y</w:t>
-      </w:r>
-      <w:bookmarkStart w:id="4" w:name="_Toc93657292"/>
-      <w:r>
-        <w:t xml:space="preserve"> c</w:t>
+        <w:t xml:space="preserve"> y c</w:t>
       </w:r>
       <w:r>
         <w:t xml:space="preserve">ambiar la contraseña del usuario </w:t>
@@ -1206,7 +1061,7 @@
       <w:r>
         <w:t>)</w:t>
       </w:r>
-      <w:bookmarkEnd w:id="4"/>
+      <w:bookmarkEnd w:id="3"/>
     </w:p>
     <w:p/>
     <w:p>
@@ -1266,26 +1121,226 @@
       <w:pPr>
         <w:pStyle w:val="Ttulo1"/>
       </w:pPr>
-      <w:bookmarkStart w:id="5" w:name="_Toc93657293"/>
-      <w:r>
-        <w:t>Crear un nuevo usuario</w:t>
-      </w:r>
-      <w:bookmarkEnd w:id="5"/>
-    </w:p>
-    <w:p/>
-    <w:p>
-      <w:pPr>
-        <w:pStyle w:val="Ttulo1"/>
-      </w:pPr>
-      <w:bookmarkStart w:id="6" w:name="_Toc93657294"/>
+      <w:bookmarkStart w:id="4" w:name="_Toc94605922"/>
       <w:r>
         <w:t>Crear una base de datos y comprobar qué ficheros se crean y dónde se almacenan</w:t>
       </w:r>
-      <w:bookmarkEnd w:id="6"/>
+      <w:bookmarkEnd w:id="4"/>
+    </w:p>
+    <w:p>
+      <w:r>
+        <w:rPr>
+          <w:noProof/>
+          <w:lang w:eastAsia="es-ES"/>
+        </w:rPr>
+        <w:drawing>
+          <wp:inline distT="0" distB="0" distL="0" distR="0">
+            <wp:extent cx="4341935" cy="1912754"/>
+            <wp:effectExtent l="19050" t="0" r="1465" b="0"/>
+            <wp:docPr id="1" name="Imagen 1"/>
+            <wp:cNvGraphicFramePr>
+              <a:graphicFrameLocks xmlns:a="http://schemas.openxmlformats.org/drawingml/2006/main" noChangeAspect="1"/>
+            </wp:cNvGraphicFramePr>
+            <a:graphic xmlns:a="http://schemas.openxmlformats.org/drawingml/2006/main">
+              <a:graphicData uri="http://schemas.openxmlformats.org/drawingml/2006/picture">
+                <pic:pic xmlns:pic="http://schemas.openxmlformats.org/drawingml/2006/picture">
+                  <pic:nvPicPr>
+                    <pic:cNvPr id="0" name="Picture 1"/>
+                    <pic:cNvPicPr>
+                      <a:picLocks noChangeAspect="1" noChangeArrowheads="1"/>
+                    </pic:cNvPicPr>
+                  </pic:nvPicPr>
+                  <pic:blipFill>
+                    <a:blip r:embed="rId17" cstate="print"/>
+                    <a:srcRect/>
+                    <a:stretch>
+                      <a:fillRect/>
+                    </a:stretch>
+                  </pic:blipFill>
+                  <pic:spPr bwMode="auto">
+                    <a:xfrm>
+                      <a:off x="0" y="0"/>
+                      <a:ext cx="4341647" cy="1912627"/>
+                    </a:xfrm>
+                    <a:prstGeom prst="rect">
+                      <a:avLst/>
+                    </a:prstGeom>
+                    <a:noFill/>
+                    <a:ln w="9525">
+                      <a:noFill/>
+                      <a:miter lim="800000"/>
+                      <a:headEnd/>
+                      <a:tailEnd/>
+                    </a:ln>
+                  </pic:spPr>
+                </pic:pic>
+              </a:graphicData>
+            </a:graphic>
+          </wp:inline>
+        </w:drawing>
+      </w:r>
+    </w:p>
+    <w:p>
+      <w:r>
+        <w:rPr>
+          <w:noProof/>
+          <w:lang w:eastAsia="es-ES"/>
+        </w:rPr>
+        <w:drawing>
+          <wp:inline distT="0" distB="0" distL="0" distR="0">
+            <wp:extent cx="2571750" cy="1732376"/>
+            <wp:effectExtent l="19050" t="0" r="0" b="0"/>
+            <wp:docPr id="2" name="Imagen 4"/>
+            <wp:cNvGraphicFramePr>
+              <a:graphicFrameLocks xmlns:a="http://schemas.openxmlformats.org/drawingml/2006/main" noChangeAspect="1"/>
+            </wp:cNvGraphicFramePr>
+            <a:graphic xmlns:a="http://schemas.openxmlformats.org/drawingml/2006/main">
+              <a:graphicData uri="http://schemas.openxmlformats.org/drawingml/2006/picture">
+                <pic:pic xmlns:pic="http://schemas.openxmlformats.org/drawingml/2006/picture">
+                  <pic:nvPicPr>
+                    <pic:cNvPr id="0" name="Picture 4"/>
+                    <pic:cNvPicPr>
+                      <a:picLocks noChangeAspect="1" noChangeArrowheads="1"/>
+                    </pic:cNvPicPr>
+                  </pic:nvPicPr>
+                  <pic:blipFill>
+                    <a:blip r:embed="rId18" cstate="print"/>
+                    <a:srcRect/>
+                    <a:stretch>
+                      <a:fillRect/>
+                    </a:stretch>
+                  </pic:blipFill>
+                  <pic:spPr bwMode="auto">
+                    <a:xfrm>
+                      <a:off x="0" y="0"/>
+                      <a:ext cx="2571484" cy="1732197"/>
+                    </a:xfrm>
+                    <a:prstGeom prst="rect">
+                      <a:avLst/>
+                    </a:prstGeom>
+                    <a:noFill/>
+                    <a:ln w="9525">
+                      <a:noFill/>
+                      <a:miter lim="800000"/>
+                      <a:headEnd/>
+                      <a:tailEnd/>
+                    </a:ln>
+                  </pic:spPr>
+                </pic:pic>
+              </a:graphicData>
+            </a:graphic>
+          </wp:inline>
+        </w:drawing>
+      </w:r>
+      <w:r>
+        <w:rPr>
+          <w:noProof/>
+          <w:lang w:eastAsia="es-ES"/>
+        </w:rPr>
+        <w:drawing>
+          <wp:inline distT="0" distB="0" distL="0" distR="0">
+            <wp:extent cx="2536581" cy="2932018"/>
+            <wp:effectExtent l="19050" t="0" r="0" b="0"/>
+            <wp:docPr id="7" name="Imagen 7"/>
+            <wp:cNvGraphicFramePr>
+              <a:graphicFrameLocks xmlns:a="http://schemas.openxmlformats.org/drawingml/2006/main" noChangeAspect="1"/>
+            </wp:cNvGraphicFramePr>
+            <a:graphic xmlns:a="http://schemas.openxmlformats.org/drawingml/2006/main">
+              <a:graphicData uri="http://schemas.openxmlformats.org/drawingml/2006/picture">
+                <pic:pic xmlns:pic="http://schemas.openxmlformats.org/drawingml/2006/picture">
+                  <pic:nvPicPr>
+                    <pic:cNvPr id="0" name="Picture 7"/>
+                    <pic:cNvPicPr>
+                      <a:picLocks noChangeAspect="1" noChangeArrowheads="1"/>
+                    </pic:cNvPicPr>
+                  </pic:nvPicPr>
+                  <pic:blipFill>
+                    <a:blip r:embed="rId19" cstate="print"/>
+                    <a:srcRect/>
+                    <a:stretch>
+                      <a:fillRect/>
+                    </a:stretch>
+                  </pic:blipFill>
+                  <pic:spPr bwMode="auto">
+                    <a:xfrm>
+                      <a:off x="0" y="0"/>
+                      <a:ext cx="2544346" cy="2940994"/>
+                    </a:xfrm>
+                    <a:prstGeom prst="rect">
+                      <a:avLst/>
+                    </a:prstGeom>
+                    <a:noFill/>
+                    <a:ln w="9525">
+                      <a:noFill/>
+                      <a:miter lim="800000"/>
+                      <a:headEnd/>
+                      <a:tailEnd/>
+                    </a:ln>
+                  </pic:spPr>
+                </pic:pic>
+              </a:graphicData>
+            </a:graphic>
+          </wp:inline>
+        </w:drawing>
+      </w:r>
+    </w:p>
+    <w:p>
+      <w:r>
+        <w:rPr>
+          <w:noProof/>
+          <w:lang w:eastAsia="es-ES"/>
+        </w:rPr>
+        <w:lastRenderedPageBreak/>
+        <w:drawing>
+          <wp:inline distT="0" distB="0" distL="0" distR="0">
+            <wp:extent cx="5400040" cy="1606522"/>
+            <wp:effectExtent l="19050" t="0" r="0" b="0"/>
+            <wp:docPr id="10" name="Imagen 10"/>
+            <wp:cNvGraphicFramePr>
+              <a:graphicFrameLocks xmlns:a="http://schemas.openxmlformats.org/drawingml/2006/main" noChangeAspect="1"/>
+            </wp:cNvGraphicFramePr>
+            <a:graphic xmlns:a="http://schemas.openxmlformats.org/drawingml/2006/main">
+              <a:graphicData uri="http://schemas.openxmlformats.org/drawingml/2006/picture">
+                <pic:pic xmlns:pic="http://schemas.openxmlformats.org/drawingml/2006/picture">
+                  <pic:nvPicPr>
+                    <pic:cNvPr id="0" name="Picture 10"/>
+                    <pic:cNvPicPr>
+                      <a:picLocks noChangeAspect="1" noChangeArrowheads="1"/>
+                    </pic:cNvPicPr>
+                  </pic:nvPicPr>
+                  <pic:blipFill>
+                    <a:blip r:embed="rId20" cstate="print"/>
+                    <a:srcRect/>
+                    <a:stretch>
+                      <a:fillRect/>
+                    </a:stretch>
+                  </pic:blipFill>
+                  <pic:spPr bwMode="auto">
+                    <a:xfrm>
+                      <a:off x="0" y="0"/>
+                      <a:ext cx="5400040" cy="1606522"/>
+                    </a:xfrm>
+                    <a:prstGeom prst="rect">
+                      <a:avLst/>
+                    </a:prstGeom>
+                    <a:noFill/>
+                    <a:ln w="9525">
+                      <a:noFill/>
+                      <a:miter lim="800000"/>
+                      <a:headEnd/>
+                      <a:tailEnd/>
+                    </a:ln>
+                  </pic:spPr>
+                </pic:pic>
+              </a:graphicData>
+            </a:graphic>
+          </wp:inline>
+        </w:drawing>
+      </w:r>
     </w:p>
     <w:sectPr>
-      <w:headerReference w:type="default" r:id="rId17"/>
-      <w:footerReference w:type="default" r:id="rId18"/>
+      <w:headerReference w:type="default" r:id="rId21"/>
+      <w:footerReference w:type="default" r:id="rId22"/>
       <w:pgSz w:w="11906" w:h="16838"/>
       <w:pgMar w:top="1417" w:right="1701" w:bottom="1417" w:left="1701" w:header="708" w:footer="708" w:gutter="0"/>
       <w:cols w:space="708"/>
@@ -1349,7 +1404,7 @@
           <w:rPr>
             <w:noProof/>
           </w:rPr>
-          <w:t>5</w:t>
+          <w:t>2</w:t>
         </w:r>
         <w:r>
           <w:rPr>
@@ -4178,6 +4233,7 @@
   </w:compat>
   <w:rsids>
     <w:rsidRoot w:val="00BE5036"/>
+    <w:rsid w:val="0005751E"/>
     <w:rsid w:val="0017451E"/>
     <w:rsid w:val="0030599E"/>
     <w:rsid w:val="00367400"/>
@@ -4745,7 +4801,7 @@
 </file>
 
 <file path=customXml/itemProps2.xml><?xml version="1.0" encoding="utf-8"?>
-<ds:datastoreItem xmlns:ds="http://schemas.openxmlformats.org/officeDocument/2006/customXml" ds:itemID="{5B664154-337E-4337-9CE4-70516BEA5ED6}">
+<ds:datastoreItem xmlns:ds="http://schemas.openxmlformats.org/officeDocument/2006/customXml" ds:itemID="{B5BF0054-86D5-4132-8B5A-9D2B4D413A09}">
   <ds:schemaRefs>
     <ds:schemaRef ds:uri="http://schemas.openxmlformats.org/officeDocument/2006/bibliography"/>
   </ds:schemaRefs>

</xml_diff>